<commit_message>
Support inline text template
</commit_message>
<xml_diff>
--- a/Xenirio.Component.Gutenberg.Test/Resources/SampleContentTemplate.docx
+++ b/Xenirio.Component.Gutenberg.Test/Resources/SampleContentTemplate.docx
@@ -56,6 +56,27 @@
       <w:r>
         <w:fldChar w:fldCharType="end"/>
       </w:r>
+      <w:r>
+        <w:t xml:space="preserve"> </w:t>
+      </w:r>
+      <w:r>
+        <w:rPr>
+          <w:rStyle w:val="SkillCostChar"/>
+        </w:rPr>
+        <w:fldChar w:fldCharType="begin"/>
+      </w:r>
+      <w:r>
+        <w:rPr>
+          <w:rStyle w:val="SkillCostChar"/>
+        </w:rPr>
+        <w:instrText xml:space="preserve"> DOCVARIABLE  Skill.Nickname </w:instrText>
+      </w:r>
+      <w:r>
+        <w:rPr>
+          <w:rStyle w:val="SkillCostChar"/>
+        </w:rPr>
+        <w:fldChar w:fldCharType="end"/>
+      </w:r>
     </w:p>
     <w:p>
       <w:pPr>
@@ -122,33 +143,32 @@
       <w:r>
         <w:fldChar w:fldCharType="end"/>
       </w:r>
-    </w:p>
-    <w:p>
-      <w:r>
-        <w:fldChar w:fldCharType="begin"/>
-      </w:r>
-      <w:r>
-        <w:instrText xml:space="preserve"> DOCVARIABLE  TemplateSection.Skill.End </w:instrText>
-      </w:r>
-      <w:r>
-        <w:fldChar w:fldCharType="end"/>
-      </w:r>
-    </w:p>
-    <w:p>
-      <w:r>
-        <w:fldChar w:fldCharType="begin"/>
-      </w:r>
-      <w:r>
-        <w:instrText xml:space="preserve"> DOCVARIABLE  Content.Skills </w:instrText>
-      </w:r>
-      <w:r>
-        <w:fldChar w:fldCharType="end"/>
-      </w:r>
-    </w:p>
-    <w:p>
       <w:bookmarkStart w:id="0" w:name="_GoBack"/>
       <w:bookmarkEnd w:id="0"/>
     </w:p>
+    <w:p>
+      <w:r>
+        <w:fldChar w:fldCharType="begin"/>
+      </w:r>
+      <w:r>
+        <w:instrText xml:space="preserve"> DOCVARIABLE  TemplateSection.Skill.End </w:instrText>
+      </w:r>
+      <w:r>
+        <w:fldChar w:fldCharType="end"/>
+      </w:r>
+    </w:p>
+    <w:p>
+      <w:r>
+        <w:fldChar w:fldCharType="begin"/>
+      </w:r>
+      <w:r>
+        <w:instrText xml:space="preserve"> DOCVARIABLE  Content.Skills </w:instrText>
+      </w:r>
+      <w:r>
+        <w:fldChar w:fldCharType="end"/>
+      </w:r>
+    </w:p>
+    <w:p/>
     <w:p>
       <w:r>
         <w:t>I don’t think this is the end</w:t>
@@ -694,7 +714,7 @@
       </w:pPr>
     </w:pPrDefault>
   </w:docDefaults>
-  <w:latentStyles w:defLockedState="0" w:defUIPriority="99" w:defSemiHidden="0" w:defUnhideWhenUsed="0" w:defQFormat="0" w:count="375">
+  <w:latentStyles w:defLockedState="0" w:defUIPriority="99" w:defSemiHidden="0" w:defUnhideWhenUsed="0" w:defQFormat="0" w:count="377">
     <w:lsdException w:name="Normal" w:uiPriority="0" w:qFormat="1"/>
     <w:lsdException w:name="heading 1" w:uiPriority="9" w:qFormat="1"/>
     <w:lsdException w:name="heading 2" w:semiHidden="1" w:uiPriority="9" w:unhideWhenUsed="1" w:qFormat="1"/>
@@ -800,7 +820,6 @@
     <w:lsdException w:name="HTML Sample" w:semiHidden="1" w:unhideWhenUsed="1"/>
     <w:lsdException w:name="HTML Typewriter" w:semiHidden="1" w:unhideWhenUsed="1"/>
     <w:lsdException w:name="HTML Variable" w:semiHidden="1" w:unhideWhenUsed="1"/>
-    <w:lsdException w:name="Normal Table" w:semiHidden="1" w:unhideWhenUsed="1"/>
     <w:lsdException w:name="annotation subject" w:semiHidden="1" w:unhideWhenUsed="1"/>
     <w:lsdException w:name="No List" w:semiHidden="1" w:unhideWhenUsed="1"/>
     <w:lsdException w:name="Outline List 1" w:semiHidden="1" w:unhideWhenUsed="1"/>
@@ -846,11 +865,9 @@
     <w:lsdException w:name="Table Subtle 1" w:semiHidden="1" w:unhideWhenUsed="1"/>
     <w:lsdException w:name="Table Subtle 2" w:semiHidden="1" w:unhideWhenUsed="1"/>
     <w:lsdException w:name="Table Web 1" w:semiHidden="1" w:unhideWhenUsed="1"/>
-    <w:lsdException w:name="Table Web 2" w:semiHidden="1" w:unhideWhenUsed="1"/>
     <w:lsdException w:name="Table Web 3" w:semiHidden="1" w:unhideWhenUsed="1"/>
     <w:lsdException w:name="Balloon Text" w:semiHidden="1" w:unhideWhenUsed="1"/>
     <w:lsdException w:name="Table Grid" w:uiPriority="39"/>
-    <w:lsdException w:name="Table Theme" w:semiHidden="1" w:unhideWhenUsed="1"/>
     <w:lsdException w:name="Placeholder Text" w:semiHidden="1"/>
     <w:lsdException w:name="No Spacing" w:uiPriority="1" w:qFormat="1"/>
     <w:lsdException w:name="Light Shading" w:uiPriority="60"/>
@@ -1070,6 +1087,8 @@
     <w:lsdException w:name="Smart Hyperlink" w:semiHidden="1" w:unhideWhenUsed="1"/>
     <w:lsdException w:name="Hashtag" w:semiHidden="1" w:unhideWhenUsed="1"/>
     <w:lsdException w:name="Unresolved Mention" w:semiHidden="1" w:unhideWhenUsed="1"/>
+    <w:lsdException w:name="Smart Link" w:semiHidden="1" w:unhideWhenUsed="1"/>
+    <w:lsdException w:name="Smart Link Error" w:semiHidden="1" w:unhideWhenUsed="1"/>
   </w:latentStyles>
   <w:style w:type="paragraph" w:default="1" w:styleId="Normal">
     <w:name w:val="Normal"/>
@@ -1180,6 +1199,18 @@
     <w:rPr>
       <w:b/>
       <w:sz w:val="36"/>
+    </w:rPr>
+  </w:style>
+  <w:style w:type="character" w:styleId="IntenseEmphasis">
+    <w:name w:val="Intense Emphasis"/>
+    <w:basedOn w:val="DefaultParagraphFont"/>
+    <w:uiPriority w:val="21"/>
+    <w:qFormat/>
+    <w:rsid w:val="00142291"/>
+    <w:rPr>
+      <w:i/>
+      <w:iCs/>
+      <w:color w:val="4472C4" w:themeColor="accent1"/>
     </w:rPr>
   </w:style>
 </w:styles>
@@ -1485,7 +1516,7 @@
 </file>
 
 <file path=customXml/itemProps1.xml><?xml version="1.0" encoding="utf-8"?>
-<ds:datastoreItem xmlns:ds="http://schemas.openxmlformats.org/officeDocument/2006/customXml" ds:itemID="{E755ECE3-6F30-4106-A316-0B4016B97CA6}">
+<ds:datastoreItem xmlns:ds="http://schemas.openxmlformats.org/officeDocument/2006/customXml" ds:itemID="{309FD271-A892-44DA-BCE1-7015A439E915}">
   <ds:schemaRefs>
     <ds:schemaRef ds:uri="http://schemas.openxmlformats.org/officeDocument/2006/bibliography"/>
   </ds:schemaRefs>

</xml_diff>